<commit_message>
all set with project
</commit_message>
<xml_diff>
--- a/imagies/resumeJayshikha.docx
+++ b/imagies/resumeJayshikha.docx
@@ -17,6 +17,7 @@
           <w:lang w:eastAsia="en-GB"/>
         </w:rPr>
       </w:pPr>
+      <w:proofErr w:type="spellStart"/>
       <w:r>
         <w:rPr>
           <w:rFonts w:ascii="Times New Roman" w:eastAsia="Times New Roman" w:hAnsi="Times New Roman" w:cs="Times New Roman"/>
@@ -28,56 +29,27 @@
           <w:u w:val="single"/>
           <w:lang w:eastAsia="en-GB"/>
         </w:rPr>
-        <w:t>Jayshikha Namdev</w:t>
-      </w:r>
-    </w:p>
-    <w:p>
-      <w:pPr>
-        <w:rPr>
-          <w:rFonts w:ascii="Calibri" w:eastAsia="Times New Roman" w:hAnsi="Calibri" w:cs="Calibri"/>
-          <w:lang w:eastAsia="en-GB"/>
-        </w:rPr>
-      </w:pPr>
-      <w:r>
-        <w:rPr>
-          <w:rFonts w:ascii="Calibri" w:eastAsia="Times New Roman" w:hAnsi="Calibri" w:cs="Calibri"/>
+        <w:t>Kajol</w:t>
+      </w:r>
+      <w:proofErr w:type="spellEnd"/>
+      <w:r>
+        <w:rPr>
+          <w:rFonts w:ascii="Times New Roman" w:eastAsia="Times New Roman" w:hAnsi="Times New Roman" w:cs="Times New Roman"/>
           <w:b/>
           <w:bCs/>
           <w:color w:val="000000"/>
-          <w:sz w:val="22"/>
-          <w:szCs w:val="22"/>
-          <w:lang w:eastAsia="en-GB"/>
-        </w:rPr>
-        <w:t>Email Id:</w:t>
-      </w:r>
-      <w:r>
-        <w:rPr>
-          <w:rFonts w:ascii="Calibri" w:eastAsia="Times New Roman" w:hAnsi="Calibri" w:cs="Calibri"/>
-          <w:color w:val="000000"/>
-          <w:sz w:val="22"/>
-          <w:szCs w:val="22"/>
-          <w:lang w:eastAsia="en-GB"/>
-        </w:rPr>
-        <w:t xml:space="preserve"> </w:t>
-      </w:r>
-      <w:r>
-        <w:rPr>
-          <w:rFonts w:ascii="Calibri" w:eastAsia="Times New Roman" w:hAnsi="Calibri" w:cs="Calibri"/>
-          <w:color w:val="000000"/>
-          <w:sz w:val="22"/>
-          <w:szCs w:val="22"/>
-          <w:lang w:eastAsia="en-GB"/>
-        </w:rPr>
-        <w:t>njayshikha@gmail.com</w:t>
-      </w:r>
-    </w:p>
-    <w:p>
-      <w:pPr>
-        <w:rPr>
-          <w:rFonts w:ascii="Calibri" w:eastAsia="Times New Roman" w:hAnsi="Calibri" w:cs="Calibri"/>
-          <w:color w:val="000000"/>
-          <w:sz w:val="22"/>
-          <w:szCs w:val="22"/>
+          <w:sz w:val="40"/>
+          <w:szCs w:val="22"/>
+          <w:u w:val="single"/>
+          <w:lang w:eastAsia="en-GB"/>
+        </w:rPr>
+        <w:t xml:space="preserve"> Sharma </w:t>
+      </w:r>
+    </w:p>
+    <w:p>
+      <w:pPr>
+        <w:rPr>
+          <w:rFonts w:ascii="Calibri" w:eastAsia="Times New Roman" w:hAnsi="Calibri" w:cs="Calibri"/>
           <w:lang w:eastAsia="en-GB"/>
         </w:rPr>
       </w:pPr>
@@ -91,6 +63,49 @@
           <w:szCs w:val="22"/>
           <w:lang w:eastAsia="en-GB"/>
         </w:rPr>
+        <w:t>Email Id:</w:t>
+      </w:r>
+      <w:r>
+        <w:rPr>
+          <w:rFonts w:ascii="Calibri" w:eastAsia="Times New Roman" w:hAnsi="Calibri" w:cs="Calibri"/>
+          <w:color w:val="000000"/>
+          <w:sz w:val="22"/>
+          <w:szCs w:val="22"/>
+          <w:lang w:eastAsia="en-GB"/>
+        </w:rPr>
+        <w:t xml:space="preserve"> </w:t>
+      </w:r>
+      <w:r>
+        <w:rPr>
+          <w:rFonts w:ascii="Calibri" w:eastAsia="Times New Roman" w:hAnsi="Calibri" w:cs="Calibri"/>
+          <w:color w:val="000000"/>
+          <w:sz w:val="22"/>
+          <w:szCs w:val="22"/>
+          <w:lang w:eastAsia="en-GB"/>
+        </w:rPr>
+        <w:t>nainsysharma748@gmail.com</w:t>
+      </w:r>
+    </w:p>
+    <w:p>
+      <w:pPr>
+        <w:rPr>
+          <w:rFonts w:ascii="Calibri" w:eastAsia="Times New Roman" w:hAnsi="Calibri" w:cs="Calibri"/>
+          <w:color w:val="000000"/>
+          <w:sz w:val="22"/>
+          <w:szCs w:val="22"/>
+          <w:lang w:eastAsia="en-GB"/>
+        </w:rPr>
+      </w:pPr>
+      <w:r>
+        <w:rPr>
+          <w:rFonts w:ascii="Calibri" w:eastAsia="Times New Roman" w:hAnsi="Calibri" w:cs="Calibri"/>
+          <w:b/>
+          <w:bCs/>
+          <w:color w:val="000000"/>
+          <w:sz w:val="22"/>
+          <w:szCs w:val="22"/>
+          <w:lang w:eastAsia="en-GB"/>
+        </w:rPr>
         <w:t>Mobile:</w:t>
       </w:r>
       <w:r>
@@ -101,7 +116,7 @@
           <w:szCs w:val="22"/>
           <w:lang w:eastAsia="en-GB"/>
         </w:rPr>
-        <w:t xml:space="preserve"> 9589605128</w:t>
+        <w:t xml:space="preserve"> 6260527090</w:t>
       </w:r>
     </w:p>
     <w:p>
@@ -139,6 +154,7 @@
         </w:rPr>
         <w:t xml:space="preserve"> </w:t>
       </w:r>
+      <w:proofErr w:type="spellStart"/>
       <w:proofErr w:type="gramStart"/>
       <w:r>
         <w:rPr>
@@ -148,8 +164,19 @@
           <w:szCs w:val="22"/>
           <w:lang w:eastAsia="en-GB"/>
         </w:rPr>
-        <w:t>Nayapura,Lasker</w:t>
-      </w:r>
+        <w:t>Laxmiganj</w:t>
+      </w:r>
+      <w:r>
+        <w:rPr>
+          <w:rFonts w:ascii="Calibri" w:eastAsia="Times New Roman" w:hAnsi="Calibri" w:cs="Calibri"/>
+          <w:color w:val="000000"/>
+          <w:sz w:val="22"/>
+          <w:szCs w:val="22"/>
+          <w:lang w:eastAsia="en-GB"/>
+        </w:rPr>
+        <w:t>,Lasker</w:t>
+      </w:r>
+      <w:proofErr w:type="spellEnd"/>
       <w:proofErr w:type="gramEnd"/>
       <w:r>
         <w:rPr>
@@ -208,6 +235,9 @@
           <w:rFonts w:ascii="Calibri" w:eastAsia="Times New Roman" w:hAnsi="Calibri" w:cs="Calibri"/>
           <w:b/>
           <w:bCs/>
+          <w:color w:val="000000"/>
+          <w:sz w:val="22"/>
+          <w:szCs w:val="22"/>
           <w:u w:val="single"/>
           <w:lang w:eastAsia="en-GB"/>
         </w:rPr>
@@ -229,25 +259,24 @@
     <w:p>
       <w:pPr>
         <w:pStyle w:val="ListParagraph"/>
-        <w:numPr>
-          <w:ilvl w:val="0"/>
-          <w:numId w:val="9"/>
-        </w:numPr>
         <w:spacing w:line="276" w:lineRule="auto"/>
         <w:rPr>
           <w:rFonts w:ascii="Calibri" w:eastAsia="Times New Roman" w:hAnsi="Calibri" w:cs="Calibri"/>
-          <w:lang w:eastAsia="en-GB"/>
-        </w:rPr>
-      </w:pPr>
-      <w:r>
-        <w:rPr>
-          <w:rFonts w:ascii="Calibri" w:eastAsia="Times New Roman" w:hAnsi="Calibri" w:cs="Calibri"/>
-          <w:color w:val="000000"/>
-          <w:sz w:val="22"/>
-          <w:szCs w:val="22"/>
-          <w:lang w:eastAsia="en-GB"/>
-        </w:rPr>
-        <w:t>To obtain a challenging career in the IT industry and put all my efforts into the growth of the organization and have a great working environment.</w:t>
+          <w:color w:val="000000"/>
+          <w:sz w:val="22"/>
+          <w:szCs w:val="22"/>
+          <w:lang w:eastAsia="en-GB"/>
+        </w:rPr>
+      </w:pPr>
+      <w:r>
+        <w:rPr>
+          <w:rFonts w:ascii="Calibri" w:eastAsia="Times New Roman" w:hAnsi="Calibri" w:cs="Calibri"/>
+          <w:color w:val="000000"/>
+          <w:sz w:val="22"/>
+          <w:szCs w:val="22"/>
+          <w:lang w:eastAsia="en-GB"/>
+        </w:rPr>
+        <w:t>To work in competitive and challenging atmosphere to faster and fertile work in organization and opportunities to grow.</w:t>
       </w:r>
     </w:p>
     <w:p>
@@ -350,49 +379,57 @@
           <w:lang w:eastAsia="en-GB"/>
         </w:rPr>
       </w:pPr>
-      <w:proofErr w:type="spellStart"/>
-      <w:proofErr w:type="gramStart"/>
-      <w:r>
-        <w:rPr>
-          <w:rFonts w:ascii="Calibri" w:eastAsia="Times New Roman" w:hAnsi="Calibri" w:cs="Calibri"/>
-          <w:color w:val="000000"/>
-          <w:sz w:val="22"/>
-          <w:szCs w:val="22"/>
-          <w:lang w:eastAsia="en-GB"/>
-        </w:rPr>
-        <w:t>B.Tech</w:t>
-      </w:r>
-      <w:proofErr w:type="spellEnd"/>
-      <w:proofErr w:type="gramEnd"/>
-      <w:r>
-        <w:rPr>
-          <w:rFonts w:ascii="Calibri" w:eastAsia="Times New Roman" w:hAnsi="Calibri" w:cs="Calibri"/>
-          <w:color w:val="000000"/>
-          <w:sz w:val="22"/>
-          <w:szCs w:val="22"/>
-          <w:lang w:eastAsia="en-GB"/>
-        </w:rPr>
-        <w:t xml:space="preserve"> Information Technology (IT</w:t>
-      </w:r>
-      <w:r>
-        <w:rPr>
-          <w:rFonts w:ascii="Calibri" w:eastAsia="Times New Roman" w:hAnsi="Calibri" w:cs="Calibri"/>
-          <w:color w:val="000000"/>
-          <w:sz w:val="22"/>
-          <w:szCs w:val="22"/>
-          <w:lang w:eastAsia="en-GB"/>
-        </w:rPr>
-        <w:t xml:space="preserve">) from </w:t>
-      </w:r>
-      <w:r>
-        <w:rPr>
-          <w:rFonts w:ascii="Calibri" w:eastAsia="Times New Roman" w:hAnsi="Calibri" w:cs="Calibri"/>
-          <w:color w:val="000000"/>
-          <w:sz w:val="22"/>
-          <w:szCs w:val="22"/>
-          <w:lang w:eastAsia="en-GB"/>
-        </w:rPr>
-        <w:t xml:space="preserve">Information Technology and Management  </w:t>
+      <w:r>
+        <w:rPr>
+          <w:rFonts w:ascii="Calibri" w:eastAsia="Times New Roman" w:hAnsi="Calibri" w:cs="Calibri"/>
+          <w:color w:val="000000"/>
+          <w:sz w:val="22"/>
+          <w:szCs w:val="22"/>
+          <w:lang w:eastAsia="en-GB"/>
+        </w:rPr>
+        <w:t>B.sc 3</w:t>
+      </w:r>
+      <w:r>
+        <w:rPr>
+          <w:rFonts w:ascii="Calibri" w:eastAsia="Times New Roman" w:hAnsi="Calibri" w:cs="Calibri"/>
+          <w:color w:val="000000"/>
+          <w:sz w:val="22"/>
+          <w:szCs w:val="22"/>
+          <w:vertAlign w:val="superscript"/>
+          <w:lang w:eastAsia="en-GB"/>
+        </w:rPr>
+        <w:t>rd</w:t>
+      </w:r>
+      <w:r>
+        <w:rPr>
+          <w:rFonts w:ascii="Calibri" w:eastAsia="Times New Roman" w:hAnsi="Calibri" w:cs="Calibri"/>
+          <w:color w:val="000000"/>
+          <w:sz w:val="22"/>
+          <w:szCs w:val="22"/>
+          <w:lang w:eastAsia="en-GB"/>
+        </w:rPr>
+        <w:t xml:space="preserve"> year pursuing </w:t>
+      </w:r>
+    </w:p>
+    <w:p>
+      <w:pPr>
+        <w:pStyle w:val="ListParagraph"/>
+        <w:numPr>
+          <w:ilvl w:val="0"/>
+          <w:numId w:val="6"/>
+        </w:numPr>
+        <w:spacing w:line="276" w:lineRule="auto"/>
+        <w:rPr>
+          <w:rFonts w:ascii="Calibri" w:eastAsia="Times New Roman" w:hAnsi="Calibri" w:cs="Calibri"/>
+          <w:lang w:eastAsia="en-GB"/>
+        </w:rPr>
+      </w:pPr>
+      <w:r>
+        <w:rPr>
+          <w:rFonts w:ascii="Calibri" w:eastAsia="Times New Roman" w:hAnsi="Calibri" w:cs="Calibri"/>
+          <w:lang w:eastAsia="en-GB"/>
+        </w:rPr>
+        <w:t xml:space="preserve">Higher Secondary from Govt. Girls H.S School </w:t>
       </w:r>
     </w:p>
     <w:p>
@@ -411,22 +448,9 @@
       <w:r>
         <w:rPr>
           <w:rFonts w:ascii="Calibri" w:eastAsia="Times New Roman" w:hAnsi="Calibri" w:cs="Calibri"/>
-          <w:color w:val="000000"/>
-          <w:sz w:val="22"/>
-          <w:szCs w:val="22"/>
-          <w:lang w:eastAsia="en-GB"/>
-        </w:rPr>
-        <w:t>CGPA:</w:t>
-      </w:r>
-      <w:r>
-        <w:rPr>
-          <w:rFonts w:ascii="Calibri" w:eastAsia="Times New Roman" w:hAnsi="Calibri" w:cs="Calibri"/>
-          <w:color w:val="000000"/>
-          <w:sz w:val="22"/>
-          <w:szCs w:val="22"/>
-          <w:lang w:eastAsia="en-GB"/>
-        </w:rPr>
-        <w:t xml:space="preserve"> 8.4/10</w:t>
+          <w:lang w:eastAsia="en-GB"/>
+        </w:rPr>
+        <w:t>Percentage :68</w:t>
       </w:r>
     </w:p>
     <w:p>
@@ -447,7 +471,7 @@
           <w:rFonts w:ascii="Calibri" w:eastAsia="Times New Roman" w:hAnsi="Calibri" w:cs="Calibri"/>
           <w:lang w:eastAsia="en-GB"/>
         </w:rPr>
-        <w:t xml:space="preserve">Higher Secondary from Govt. Girls H.S School </w:t>
+        <w:t xml:space="preserve">Secondary from Govt. Girls H.S School   </w:t>
       </w:r>
     </w:p>
     <w:p>
@@ -468,7 +492,32 @@
           <w:rFonts w:ascii="Calibri" w:eastAsia="Times New Roman" w:hAnsi="Calibri" w:cs="Calibri"/>
           <w:lang w:eastAsia="en-GB"/>
         </w:rPr>
-        <w:t>Percentage :75.6</w:t>
+        <w:t xml:space="preserve">  Percentage :75.8</w:t>
+      </w:r>
+    </w:p>
+    <w:p>
+      <w:pPr>
+        <w:spacing w:line="276" w:lineRule="auto"/>
+        <w:rPr>
+          <w:rFonts w:ascii="Calibri" w:eastAsia="Times New Roman" w:hAnsi="Calibri" w:cs="Calibri"/>
+          <w:b/>
+          <w:bCs/>
+          <w:u w:val="single"/>
+          <w:lang w:eastAsia="en-GB"/>
+        </w:rPr>
+      </w:pPr>
+      <w:r>
+        <w:rPr>
+          <w:rFonts w:ascii="Calibri" w:eastAsia="Times New Roman" w:hAnsi="Calibri" w:cs="Calibri"/>
+          <w:b/>
+          <w:bCs/>
+          <w:color w:val="000000"/>
+          <w:sz w:val="22"/>
+          <w:szCs w:val="22"/>
+          <w:u w:val="single"/>
+          <w:lang w:eastAsia="en-GB"/>
+        </w:rPr>
+        <w:t>TECHNICAL PROFICIENCY</w:t>
       </w:r>
     </w:p>
     <w:p>
@@ -481,36 +530,36 @@
         <w:spacing w:line="276" w:lineRule="auto"/>
         <w:rPr>
           <w:rFonts w:ascii="Calibri" w:eastAsia="Times New Roman" w:hAnsi="Calibri" w:cs="Calibri"/>
-          <w:lang w:eastAsia="en-GB"/>
-        </w:rPr>
-      </w:pPr>
-      <w:r>
-        <w:rPr>
-          <w:rFonts w:ascii="Calibri" w:eastAsia="Times New Roman" w:hAnsi="Calibri" w:cs="Calibri"/>
-          <w:lang w:eastAsia="en-GB"/>
-        </w:rPr>
-        <w:t xml:space="preserve">Secondary from </w:t>
-      </w:r>
-      <w:r>
-        <w:rPr>
-          <w:rFonts w:ascii="Calibri" w:eastAsia="Times New Roman" w:hAnsi="Calibri" w:cs="Calibri"/>
-          <w:lang w:eastAsia="en-GB"/>
-        </w:rPr>
-        <w:t>Govt. Girls H.S School</w:t>
-      </w:r>
-      <w:r>
-        <w:rPr>
-          <w:rFonts w:ascii="Calibri" w:eastAsia="Times New Roman" w:hAnsi="Calibri" w:cs="Calibri"/>
-          <w:lang w:eastAsia="en-GB"/>
-        </w:rPr>
-        <w:t xml:space="preserve">  </w:t>
-      </w:r>
-      <w:r>
-        <w:rPr>
-          <w:rFonts w:ascii="Calibri" w:eastAsia="Times New Roman" w:hAnsi="Calibri" w:cs="Calibri"/>
-          <w:lang w:eastAsia="en-GB"/>
-        </w:rPr>
-        <w:t xml:space="preserve"> </w:t>
+          <w:b/>
+          <w:bCs/>
+          <w:color w:val="000000"/>
+          <w:sz w:val="22"/>
+          <w:szCs w:val="22"/>
+          <w:u w:val="single"/>
+          <w:lang w:eastAsia="en-GB"/>
+        </w:rPr>
+      </w:pPr>
+      <w:r>
+        <w:rPr>
+          <w:rFonts w:ascii="Calibri" w:eastAsia="Times New Roman" w:hAnsi="Calibri" w:cs="Calibri"/>
+          <w:bCs/>
+          <w:color w:val="000000"/>
+          <w:sz w:val="22"/>
+          <w:szCs w:val="22"/>
+          <w:lang w:eastAsia="en-GB"/>
+        </w:rPr>
+        <w:t>B</w:t>
+      </w:r>
+      <w:r>
+        <w:rPr>
+          <w:rFonts w:ascii="Calibri" w:eastAsia="Times New Roman" w:hAnsi="Calibri" w:cs="Calibri"/>
+          <w:bCs/>
+          <w:color w:val="000000"/>
+          <w:sz w:val="22"/>
+          <w:szCs w:val="22"/>
+          <w:lang w:eastAsia="en-GB"/>
+        </w:rPr>
+        <w:t>asic Knowledge of Computer</w:t>
       </w:r>
     </w:p>
     <w:p>
@@ -523,29 +572,118 @@
         <w:spacing w:line="276" w:lineRule="auto"/>
         <w:rPr>
           <w:rFonts w:ascii="Calibri" w:eastAsia="Times New Roman" w:hAnsi="Calibri" w:cs="Calibri"/>
-          <w:lang w:eastAsia="en-GB"/>
-        </w:rPr>
-      </w:pPr>
-      <w:r>
-        <w:rPr>
-          <w:rFonts w:ascii="Calibri" w:eastAsia="Times New Roman" w:hAnsi="Calibri" w:cs="Calibri"/>
-          <w:lang w:eastAsia="en-GB"/>
-        </w:rPr>
-        <w:t xml:space="preserve">  </w:t>
-      </w:r>
-      <w:r>
-        <w:rPr>
-          <w:rFonts w:ascii="Calibri" w:eastAsia="Times New Roman" w:hAnsi="Calibri" w:cs="Calibri"/>
-          <w:lang w:eastAsia="en-GB"/>
-        </w:rPr>
-        <w:t>Percentage</w:t>
-      </w:r>
-      <w:r>
-        <w:rPr>
-          <w:rFonts w:ascii="Calibri" w:eastAsia="Times New Roman" w:hAnsi="Calibri" w:cs="Calibri"/>
-          <w:lang w:eastAsia="en-GB"/>
-        </w:rPr>
-        <w:t xml:space="preserve"> :85.8</w:t>
+          <w:b/>
+          <w:bCs/>
+          <w:color w:val="000000"/>
+          <w:sz w:val="22"/>
+          <w:szCs w:val="22"/>
+          <w:u w:val="single"/>
+          <w:lang w:eastAsia="en-GB"/>
+        </w:rPr>
+      </w:pPr>
+      <w:r>
+        <w:rPr>
+          <w:rFonts w:ascii="Calibri" w:eastAsia="Times New Roman" w:hAnsi="Calibri" w:cs="Calibri"/>
+          <w:bCs/>
+          <w:color w:val="000000"/>
+          <w:sz w:val="22"/>
+          <w:szCs w:val="22"/>
+          <w:lang w:eastAsia="en-GB"/>
+        </w:rPr>
+        <w:t>MS Word</w:t>
+      </w:r>
+    </w:p>
+    <w:p>
+      <w:pPr>
+        <w:pStyle w:val="ListParagraph"/>
+        <w:numPr>
+          <w:ilvl w:val="0"/>
+          <w:numId w:val="11"/>
+        </w:numPr>
+        <w:spacing w:line="276" w:lineRule="auto"/>
+        <w:rPr>
+          <w:rFonts w:ascii="Calibri" w:eastAsia="Times New Roman" w:hAnsi="Calibri" w:cs="Calibri"/>
+          <w:b/>
+          <w:bCs/>
+          <w:color w:val="000000"/>
+          <w:sz w:val="22"/>
+          <w:szCs w:val="22"/>
+          <w:u w:val="single"/>
+          <w:lang w:eastAsia="en-GB"/>
+        </w:rPr>
+      </w:pPr>
+      <w:r>
+        <w:rPr>
+          <w:rFonts w:ascii="Calibri" w:eastAsia="Times New Roman" w:hAnsi="Calibri" w:cs="Calibri"/>
+          <w:bCs/>
+          <w:color w:val="000000"/>
+          <w:sz w:val="22"/>
+          <w:szCs w:val="22"/>
+          <w:lang w:eastAsia="en-GB"/>
+        </w:rPr>
+        <w:t>MS Excel</w:t>
+      </w:r>
+    </w:p>
+    <w:p>
+      <w:pPr>
+        <w:pStyle w:val="ListParagraph"/>
+        <w:numPr>
+          <w:ilvl w:val="0"/>
+          <w:numId w:val="11"/>
+        </w:numPr>
+        <w:spacing w:line="276" w:lineRule="auto"/>
+        <w:rPr>
+          <w:rFonts w:ascii="Calibri" w:eastAsia="Times New Roman" w:hAnsi="Calibri" w:cs="Calibri"/>
+          <w:b/>
+          <w:bCs/>
+          <w:color w:val="000000"/>
+          <w:sz w:val="22"/>
+          <w:szCs w:val="22"/>
+          <w:u w:val="single"/>
+          <w:lang w:eastAsia="en-GB"/>
+        </w:rPr>
+      </w:pPr>
+      <w:r>
+        <w:rPr>
+          <w:rFonts w:ascii="Calibri" w:eastAsia="Times New Roman" w:hAnsi="Calibri" w:cs="Calibri"/>
+          <w:bCs/>
+          <w:color w:val="000000"/>
+          <w:sz w:val="22"/>
+          <w:szCs w:val="22"/>
+          <w:lang w:eastAsia="en-GB"/>
+        </w:rPr>
+        <w:t>Power Point</w:t>
+      </w:r>
+    </w:p>
+    <w:p>
+      <w:pPr>
+        <w:pStyle w:val="ListParagraph"/>
+        <w:numPr>
+          <w:ilvl w:val="0"/>
+          <w:numId w:val="11"/>
+        </w:numPr>
+        <w:spacing w:line="276" w:lineRule="auto"/>
+        <w:rPr>
+          <w:rFonts w:ascii="Calibri" w:eastAsia="Times New Roman" w:hAnsi="Calibri" w:cs="Calibri"/>
+          <w:b/>
+          <w:bCs/>
+          <w:color w:val="000000"/>
+          <w:sz w:val="22"/>
+          <w:szCs w:val="22"/>
+          <w:u w:val="single"/>
+          <w:lang w:eastAsia="en-GB"/>
+        </w:rPr>
+      </w:pPr>
+      <w:r>
+        <w:rPr>
+          <w:rFonts w:ascii="Calibri" w:eastAsia="Times New Roman" w:hAnsi="Calibri" w:cs="Calibri"/>
+          <w:bCs/>
+          <w:color w:val="000000"/>
+          <w:sz w:val="22"/>
+          <w:szCs w:val="22"/>
+          <w:lang w:eastAsia="en-GB"/>
+        </w:rPr>
+        <w:t>Typing Hindi English</w:t>
       </w:r>
     </w:p>
     <w:p>
@@ -570,16 +708,11 @@
           <w:u w:val="single"/>
           <w:lang w:eastAsia="en-GB"/>
         </w:rPr>
-        <w:t>TECHNICAL PROFICIENCY</w:t>
-      </w:r>
-    </w:p>
-    <w:p>
-      <w:pPr>
-        <w:pStyle w:val="ListParagraph"/>
-        <w:numPr>
-          <w:ilvl w:val="0"/>
-          <w:numId w:val="7"/>
-        </w:numPr>
+        <w:t>EXPERIENCE</w:t>
+      </w:r>
+    </w:p>
+    <w:p>
+      <w:pPr>
         <w:spacing w:line="276" w:lineRule="auto"/>
         <w:rPr>
           <w:rFonts w:ascii="Calibri" w:eastAsia="Times New Roman" w:hAnsi="Calibri" w:cs="Calibri"/>
@@ -594,94 +727,7 @@
           <w:szCs w:val="22"/>
           <w:lang w:eastAsia="en-GB"/>
         </w:rPr>
-        <w:t>Languages: C| C++|JAVA</w:t>
-      </w:r>
-    </w:p>
-    <w:p>
-      <w:pPr>
-        <w:pStyle w:val="ListParagraph"/>
-        <w:numPr>
-          <w:ilvl w:val="0"/>
-          <w:numId w:val="7"/>
-        </w:numPr>
-        <w:spacing w:line="276" w:lineRule="auto"/>
-        <w:rPr>
-          <w:rFonts w:ascii="Calibri" w:eastAsia="Times New Roman" w:hAnsi="Calibri" w:cs="Calibri"/>
-          <w:lang w:eastAsia="en-GB"/>
-        </w:rPr>
-      </w:pPr>
-      <w:r>
-        <w:rPr>
-          <w:rFonts w:ascii="Calibri" w:eastAsia="Times New Roman" w:hAnsi="Calibri" w:cs="Calibri"/>
-          <w:color w:val="000000"/>
-          <w:sz w:val="22"/>
-          <w:szCs w:val="22"/>
-          <w:lang w:eastAsia="en-GB"/>
-        </w:rPr>
-        <w:t>Web Development: Frontend Developer</w:t>
-      </w:r>
-    </w:p>
-    <w:p>
-      <w:pPr>
-        <w:pStyle w:val="ListParagraph"/>
-        <w:numPr>
-          <w:ilvl w:val="0"/>
-          <w:numId w:val="10"/>
-        </w:numPr>
-        <w:spacing w:line="276" w:lineRule="auto"/>
-        <w:rPr>
-          <w:rFonts w:ascii="Calibri" w:eastAsia="Times New Roman" w:hAnsi="Calibri" w:cs="Calibri"/>
-          <w:lang w:eastAsia="en-GB"/>
-        </w:rPr>
-      </w:pPr>
-      <w:r>
-        <w:rPr>
-          <w:rFonts w:ascii="Calibri" w:eastAsia="Times New Roman" w:hAnsi="Calibri" w:cs="Calibri"/>
-          <w:lang w:eastAsia="en-GB"/>
-        </w:rPr>
-        <w:t>HTML</w:t>
-      </w:r>
-    </w:p>
-    <w:p>
-      <w:pPr>
-        <w:pStyle w:val="ListParagraph"/>
-        <w:numPr>
-          <w:ilvl w:val="0"/>
-          <w:numId w:val="10"/>
-        </w:numPr>
-        <w:spacing w:line="276" w:lineRule="auto"/>
-        <w:rPr>
-          <w:rFonts w:ascii="Calibri" w:eastAsia="Times New Roman" w:hAnsi="Calibri" w:cs="Calibri"/>
-          <w:lang w:eastAsia="en-GB"/>
-        </w:rPr>
-      </w:pPr>
-      <w:r>
-        <w:rPr>
-          <w:rFonts w:ascii="Calibri" w:eastAsia="Times New Roman" w:hAnsi="Calibri" w:cs="Calibri"/>
-          <w:lang w:eastAsia="en-GB"/>
-        </w:rPr>
-        <w:t>CSS</w:t>
-      </w:r>
-    </w:p>
-    <w:p>
-      <w:pPr>
-        <w:pStyle w:val="ListParagraph"/>
-        <w:numPr>
-          <w:ilvl w:val="0"/>
-          <w:numId w:val="10"/>
-        </w:numPr>
-        <w:spacing w:line="276" w:lineRule="auto"/>
-        <w:rPr>
-          <w:rFonts w:ascii="Calibri" w:eastAsia="Times New Roman" w:hAnsi="Calibri" w:cs="Calibri"/>
-          <w:lang w:eastAsia="en-GB"/>
-        </w:rPr>
-      </w:pPr>
-      <w:r>
-        <w:rPr>
-          <w:rFonts w:ascii="Calibri" w:eastAsia="Times New Roman" w:hAnsi="Calibri" w:cs="Calibri"/>
-          <w:lang w:eastAsia="en-GB"/>
-        </w:rPr>
-        <w:t>JavaScript</w:t>
+        <w:t>Fresher</w:t>
       </w:r>
     </w:p>
     <w:p>
@@ -706,7 +752,7 @@
           <w:u w:val="single"/>
           <w:lang w:eastAsia="en-GB"/>
         </w:rPr>
-        <w:t>PROJECT WORK</w:t>
+        <w:t>PERSONAL PROFILE</w:t>
       </w:r>
     </w:p>
     <w:p>
@@ -714,28 +760,93 @@
         <w:spacing w:line="276" w:lineRule="auto"/>
         <w:rPr>
           <w:rFonts w:ascii="Calibri" w:eastAsia="Times New Roman" w:hAnsi="Calibri" w:cs="Calibri"/>
-          <w:lang w:eastAsia="en-GB"/>
-        </w:rPr>
-      </w:pPr>
-      <w:r>
-        <w:rPr>
-          <w:rFonts w:ascii="Calibri" w:eastAsia="Times New Roman" w:hAnsi="Calibri" w:cs="Calibri"/>
-          <w:color w:val="000000"/>
-          <w:sz w:val="22"/>
-          <w:szCs w:val="22"/>
-          <w:lang w:eastAsia="en-GB"/>
-        </w:rPr>
-        <w:t>Title: P</w:t>
-      </w:r>
-      <w:r>
-        <w:rPr>
-          <w:rFonts w:ascii="Calibri" w:eastAsia="Times New Roman" w:hAnsi="Calibri" w:cs="Calibri"/>
-          <w:color w:val="000000"/>
-          <w:sz w:val="22"/>
-          <w:szCs w:val="22"/>
-          <w:lang w:eastAsia="en-GB"/>
-        </w:rPr>
-        <w:t>ortfolio</w:t>
+          <w:color w:val="000000"/>
+          <w:sz w:val="22"/>
+          <w:szCs w:val="22"/>
+          <w:lang w:eastAsia="en-GB"/>
+        </w:rPr>
+      </w:pPr>
+      <w:r>
+        <w:rPr>
+          <w:rFonts w:ascii="Calibri" w:eastAsia="Times New Roman" w:hAnsi="Calibri" w:cs="Calibri"/>
+          <w:color w:val="000000"/>
+          <w:sz w:val="22"/>
+          <w:szCs w:val="22"/>
+          <w:lang w:eastAsia="en-GB"/>
+        </w:rPr>
+        <w:t>Father’s Name</w:t>
+      </w:r>
+      <w:r>
+        <w:rPr>
+          <w:rFonts w:ascii="Calibri" w:eastAsia="Times New Roman" w:hAnsi="Calibri" w:cs="Calibri"/>
+          <w:color w:val="000000"/>
+          <w:sz w:val="22"/>
+          <w:szCs w:val="22"/>
+          <w:lang w:eastAsia="en-GB"/>
+        </w:rPr>
+        <w:tab/>
+      </w:r>
+      <w:r>
+        <w:rPr>
+          <w:rFonts w:ascii="Calibri" w:eastAsia="Times New Roman" w:hAnsi="Calibri" w:cs="Calibri"/>
+          <w:color w:val="000000"/>
+          <w:sz w:val="22"/>
+          <w:szCs w:val="22"/>
+          <w:lang w:eastAsia="en-GB"/>
+        </w:rPr>
+        <w:tab/>
+      </w:r>
+      <w:r>
+        <w:rPr>
+          <w:rFonts w:ascii="Calibri" w:eastAsia="Times New Roman" w:hAnsi="Calibri" w:cs="Calibri"/>
+          <w:color w:val="000000"/>
+          <w:sz w:val="22"/>
+          <w:szCs w:val="22"/>
+          <w:lang w:eastAsia="en-GB"/>
+        </w:rPr>
+        <w:t>:</w:t>
+      </w:r>
+      <w:r>
+        <w:rPr>
+          <w:rFonts w:ascii="Calibri" w:eastAsia="Times New Roman" w:hAnsi="Calibri" w:cs="Calibri"/>
+          <w:color w:val="000000"/>
+          <w:sz w:val="22"/>
+          <w:szCs w:val="22"/>
+          <w:lang w:eastAsia="en-GB"/>
+        </w:rPr>
+        <w:t xml:space="preserve"> </w:t>
+      </w:r>
+      <w:r>
+        <w:rPr>
+          <w:rFonts w:ascii="Calibri" w:eastAsia="Times New Roman" w:hAnsi="Calibri" w:cs="Calibri"/>
+          <w:color w:val="000000"/>
+          <w:sz w:val="22"/>
+          <w:szCs w:val="22"/>
+          <w:lang w:eastAsia="en-GB"/>
+        </w:rPr>
+        <w:t xml:space="preserve">Hari </w:t>
+      </w:r>
+      <w:proofErr w:type="spellStart"/>
+      <w:r>
+        <w:rPr>
+          <w:rFonts w:ascii="Calibri" w:eastAsia="Times New Roman" w:hAnsi="Calibri" w:cs="Calibri"/>
+          <w:color w:val="000000"/>
+          <w:sz w:val="22"/>
+          <w:szCs w:val="22"/>
+          <w:lang w:eastAsia="en-GB"/>
+        </w:rPr>
+        <w:t>Babu</w:t>
+      </w:r>
+      <w:proofErr w:type="spellEnd"/>
+      <w:r>
+        <w:rPr>
+          <w:rFonts w:ascii="Calibri" w:eastAsia="Times New Roman" w:hAnsi="Calibri" w:cs="Calibri"/>
+          <w:color w:val="000000"/>
+          <w:sz w:val="22"/>
+          <w:szCs w:val="22"/>
+          <w:lang w:eastAsia="en-GB"/>
+        </w:rPr>
+        <w:t xml:space="preserve"> Sharma</w:t>
       </w:r>
     </w:p>
     <w:p>
@@ -754,7 +865,57 @@
           <w:szCs w:val="22"/>
           <w:lang w:eastAsia="en-GB"/>
         </w:rPr>
-        <w:t>Duration: 15 Days</w:t>
+        <w:t>Date of birth</w:t>
+      </w:r>
+      <w:r>
+        <w:rPr>
+          <w:rFonts w:ascii="Calibri" w:eastAsia="Times New Roman" w:hAnsi="Calibri" w:cs="Calibri"/>
+          <w:color w:val="000000"/>
+          <w:sz w:val="22"/>
+          <w:szCs w:val="22"/>
+          <w:lang w:eastAsia="en-GB"/>
+        </w:rPr>
+        <w:tab/>
+      </w:r>
+      <w:r>
+        <w:rPr>
+          <w:rFonts w:ascii="Calibri" w:eastAsia="Times New Roman" w:hAnsi="Calibri" w:cs="Calibri"/>
+          <w:color w:val="000000"/>
+          <w:sz w:val="22"/>
+          <w:szCs w:val="22"/>
+          <w:lang w:eastAsia="en-GB"/>
+        </w:rPr>
+        <w:tab/>
+      </w:r>
+      <w:r>
+        <w:rPr>
+          <w:rFonts w:ascii="Calibri" w:eastAsia="Times New Roman" w:hAnsi="Calibri" w:cs="Calibri"/>
+          <w:color w:val="000000"/>
+          <w:sz w:val="22"/>
+          <w:szCs w:val="22"/>
+          <w:lang w:eastAsia="en-GB"/>
+        </w:rPr>
+        <w:t>:</w:t>
+      </w:r>
+      <w:r>
+        <w:rPr>
+          <w:rFonts w:ascii="Calibri" w:eastAsia="Times New Roman" w:hAnsi="Calibri" w:cs="Calibri"/>
+          <w:color w:val="000000"/>
+          <w:sz w:val="22"/>
+          <w:szCs w:val="22"/>
+          <w:lang w:eastAsia="en-GB"/>
+        </w:rPr>
+        <w:t xml:space="preserve"> 23</w:t>
+      </w:r>
+      <w:r>
+        <w:rPr>
+          <w:rFonts w:ascii="Calibri" w:eastAsia="Times New Roman" w:hAnsi="Calibri" w:cs="Calibri"/>
+          <w:color w:val="000000"/>
+          <w:sz w:val="22"/>
+          <w:szCs w:val="22"/>
+          <w:lang w:eastAsia="en-GB"/>
+        </w:rPr>
+        <w:t xml:space="preserve"> February 2002</w:t>
       </w:r>
     </w:p>
     <w:p>
@@ -773,7 +934,37 @@
           <w:szCs w:val="22"/>
           <w:lang w:eastAsia="en-GB"/>
         </w:rPr>
-        <w:t>Project Description</w:t>
+        <w:t>Gender</w:t>
+      </w:r>
+      <w:r>
+        <w:rPr>
+          <w:rFonts w:ascii="Calibri" w:eastAsia="Times New Roman" w:hAnsi="Calibri" w:cs="Calibri"/>
+          <w:color w:val="000000"/>
+          <w:sz w:val="22"/>
+          <w:szCs w:val="22"/>
+          <w:lang w:eastAsia="en-GB"/>
+        </w:rPr>
+        <w:tab/>
+      </w:r>
+      <w:r>
+        <w:rPr>
+          <w:rFonts w:ascii="Calibri" w:eastAsia="Times New Roman" w:hAnsi="Calibri" w:cs="Calibri"/>
+          <w:color w:val="000000"/>
+          <w:sz w:val="22"/>
+          <w:szCs w:val="22"/>
+          <w:lang w:eastAsia="en-GB"/>
+        </w:rPr>
+        <w:tab/>
+      </w:r>
+      <w:r>
+        <w:rPr>
+          <w:rFonts w:ascii="Calibri" w:eastAsia="Times New Roman" w:hAnsi="Calibri" w:cs="Calibri"/>
+          <w:color w:val="000000"/>
+          <w:sz w:val="22"/>
+          <w:szCs w:val="22"/>
+          <w:lang w:eastAsia="en-GB"/>
+        </w:rPr>
+        <w:tab/>
       </w:r>
       <w:r>
         <w:rPr>
@@ -785,6 +976,297 @@
         </w:rPr>
         <w:t>:</w:t>
       </w:r>
+      <w:r>
+        <w:rPr>
+          <w:rFonts w:ascii="Calibri" w:eastAsia="Times New Roman" w:hAnsi="Calibri" w:cs="Calibri"/>
+          <w:color w:val="000000"/>
+          <w:sz w:val="22"/>
+          <w:szCs w:val="22"/>
+          <w:lang w:eastAsia="en-GB"/>
+        </w:rPr>
+        <w:t xml:space="preserve"> Female</w:t>
+      </w:r>
+    </w:p>
+    <w:p>
+      <w:pPr>
+        <w:spacing w:line="276" w:lineRule="auto"/>
+        <w:rPr>
+          <w:rFonts w:ascii="Calibri" w:eastAsia="Times New Roman" w:hAnsi="Calibri" w:cs="Calibri"/>
+          <w:lang w:eastAsia="en-GB"/>
+        </w:rPr>
+      </w:pPr>
+      <w:r>
+        <w:rPr>
+          <w:rFonts w:ascii="Calibri" w:eastAsia="Times New Roman" w:hAnsi="Calibri" w:cs="Calibri"/>
+          <w:color w:val="000000"/>
+          <w:sz w:val="22"/>
+          <w:szCs w:val="22"/>
+          <w:lang w:eastAsia="en-GB"/>
+        </w:rPr>
+        <w:t>Nationality</w:t>
+      </w:r>
+      <w:r>
+        <w:rPr>
+          <w:rFonts w:ascii="Calibri" w:eastAsia="Times New Roman" w:hAnsi="Calibri" w:cs="Calibri"/>
+          <w:color w:val="000000"/>
+          <w:sz w:val="22"/>
+          <w:szCs w:val="22"/>
+          <w:lang w:eastAsia="en-GB"/>
+        </w:rPr>
+        <w:tab/>
+      </w:r>
+      <w:r>
+        <w:rPr>
+          <w:rFonts w:ascii="Calibri" w:eastAsia="Times New Roman" w:hAnsi="Calibri" w:cs="Calibri"/>
+          <w:color w:val="000000"/>
+          <w:sz w:val="22"/>
+          <w:szCs w:val="22"/>
+          <w:lang w:eastAsia="en-GB"/>
+        </w:rPr>
+        <w:tab/>
+      </w:r>
+      <w:r>
+        <w:rPr>
+          <w:rFonts w:ascii="Calibri" w:eastAsia="Times New Roman" w:hAnsi="Calibri" w:cs="Calibri"/>
+          <w:color w:val="000000"/>
+          <w:sz w:val="22"/>
+          <w:szCs w:val="22"/>
+          <w:lang w:eastAsia="en-GB"/>
+        </w:rPr>
+        <w:t>:</w:t>
+      </w:r>
+      <w:r>
+        <w:rPr>
+          <w:rFonts w:ascii="Calibri" w:eastAsia="Times New Roman" w:hAnsi="Calibri" w:cs="Calibri"/>
+          <w:color w:val="000000"/>
+          <w:sz w:val="22"/>
+          <w:szCs w:val="22"/>
+          <w:lang w:eastAsia="en-GB"/>
+        </w:rPr>
+        <w:t xml:space="preserve"> Indian </w:t>
+      </w:r>
+    </w:p>
+    <w:p>
+      <w:pPr>
+        <w:spacing w:line="276" w:lineRule="auto"/>
+        <w:rPr>
+          <w:rFonts w:ascii="Calibri" w:eastAsia="Times New Roman" w:hAnsi="Calibri" w:cs="Calibri"/>
+          <w:lang w:eastAsia="en-GB"/>
+        </w:rPr>
+      </w:pPr>
+      <w:r>
+        <w:rPr>
+          <w:rFonts w:ascii="Calibri" w:eastAsia="Times New Roman" w:hAnsi="Calibri" w:cs="Calibri"/>
+          <w:color w:val="000000"/>
+          <w:sz w:val="22"/>
+          <w:szCs w:val="22"/>
+          <w:lang w:eastAsia="en-GB"/>
+        </w:rPr>
+        <w:t>Languages Known</w:t>
+      </w:r>
+      <w:r>
+        <w:rPr>
+          <w:rFonts w:ascii="Calibri" w:eastAsia="Times New Roman" w:hAnsi="Calibri" w:cs="Calibri"/>
+          <w:color w:val="000000"/>
+          <w:sz w:val="22"/>
+          <w:szCs w:val="22"/>
+          <w:lang w:eastAsia="en-GB"/>
+        </w:rPr>
+        <w:tab/>
+      </w:r>
+      <w:r>
+        <w:rPr>
+          <w:rFonts w:ascii="Calibri" w:eastAsia="Times New Roman" w:hAnsi="Calibri" w:cs="Calibri"/>
+          <w:color w:val="000000"/>
+          <w:sz w:val="22"/>
+          <w:szCs w:val="22"/>
+          <w:lang w:eastAsia="en-GB"/>
+        </w:rPr>
+        <w:t>:</w:t>
+      </w:r>
+      <w:r>
+        <w:rPr>
+          <w:rFonts w:ascii="Calibri" w:eastAsia="Times New Roman" w:hAnsi="Calibri" w:cs="Calibri"/>
+          <w:color w:val="000000"/>
+          <w:sz w:val="22"/>
+          <w:szCs w:val="22"/>
+          <w:lang w:eastAsia="en-GB"/>
+        </w:rPr>
+        <w:t xml:space="preserve"> English &amp; </w:t>
+      </w:r>
+      <w:r>
+        <w:rPr>
+          <w:rFonts w:ascii="Calibri" w:eastAsia="Times New Roman" w:hAnsi="Calibri" w:cs="Calibri"/>
+          <w:color w:val="000000"/>
+          <w:sz w:val="22"/>
+          <w:szCs w:val="22"/>
+          <w:lang w:eastAsia="en-GB"/>
+        </w:rPr>
+        <w:t xml:space="preserve">Hindi </w:t>
+      </w:r>
+    </w:p>
+    <w:p>
+      <w:pPr>
+        <w:spacing w:line="276" w:lineRule="auto"/>
+        <w:rPr>
+          <w:rFonts w:ascii="Calibri" w:eastAsia="Times New Roman" w:hAnsi="Calibri" w:cs="Calibri"/>
+          <w:color w:val="000000"/>
+          <w:sz w:val="22"/>
+          <w:szCs w:val="22"/>
+          <w:lang w:eastAsia="en-GB"/>
+        </w:rPr>
+      </w:pPr>
+      <w:r>
+        <w:rPr>
+          <w:rFonts w:ascii="Calibri" w:eastAsia="Times New Roman" w:hAnsi="Calibri" w:cs="Calibri"/>
+          <w:color w:val="000000"/>
+          <w:sz w:val="22"/>
+          <w:szCs w:val="22"/>
+          <w:lang w:eastAsia="en-GB"/>
+        </w:rPr>
+        <w:t>Religion</w:t>
+      </w:r>
+      <w:r>
+        <w:rPr>
+          <w:rFonts w:ascii="Calibri" w:eastAsia="Times New Roman" w:hAnsi="Calibri" w:cs="Calibri"/>
+          <w:color w:val="000000"/>
+          <w:sz w:val="22"/>
+          <w:szCs w:val="22"/>
+          <w:lang w:eastAsia="en-GB"/>
+        </w:rPr>
+        <w:tab/>
+      </w:r>
+      <w:r>
+        <w:rPr>
+          <w:rFonts w:ascii="Calibri" w:eastAsia="Times New Roman" w:hAnsi="Calibri" w:cs="Calibri"/>
+          <w:color w:val="000000"/>
+          <w:sz w:val="22"/>
+          <w:szCs w:val="22"/>
+          <w:lang w:eastAsia="en-GB"/>
+        </w:rPr>
+        <w:tab/>
+      </w:r>
+      <w:r>
+        <w:rPr>
+          <w:rFonts w:ascii="Calibri" w:eastAsia="Times New Roman" w:hAnsi="Calibri" w:cs="Calibri"/>
+          <w:color w:val="000000"/>
+          <w:sz w:val="22"/>
+          <w:szCs w:val="22"/>
+          <w:lang w:eastAsia="en-GB"/>
+        </w:rPr>
+        <w:tab/>
+      </w:r>
+      <w:r>
+        <w:rPr>
+          <w:rFonts w:ascii="Calibri" w:eastAsia="Times New Roman" w:hAnsi="Calibri" w:cs="Calibri"/>
+          <w:color w:val="000000"/>
+          <w:sz w:val="22"/>
+          <w:szCs w:val="22"/>
+          <w:lang w:eastAsia="en-GB"/>
+        </w:rPr>
+        <w:t>:</w:t>
+      </w:r>
+      <w:r>
+        <w:rPr>
+          <w:rFonts w:ascii="Calibri" w:eastAsia="Times New Roman" w:hAnsi="Calibri" w:cs="Calibri"/>
+          <w:color w:val="000000"/>
+          <w:sz w:val="22"/>
+          <w:szCs w:val="22"/>
+          <w:lang w:eastAsia="en-GB"/>
+        </w:rPr>
+        <w:t xml:space="preserve"> Hindu</w:t>
+      </w:r>
+    </w:p>
+    <w:p>
+      <w:pPr>
+        <w:spacing w:line="276" w:lineRule="auto"/>
+        <w:rPr>
+          <w:rFonts w:ascii="Calibri" w:eastAsia="Times New Roman" w:hAnsi="Calibri" w:cs="Calibri"/>
+          <w:lang w:eastAsia="en-GB"/>
+        </w:rPr>
+      </w:pPr>
+      <w:r>
+        <w:rPr>
+          <w:rFonts w:ascii="Calibri" w:eastAsia="Times New Roman" w:hAnsi="Calibri" w:cs="Calibri"/>
+          <w:color w:val="000000"/>
+          <w:sz w:val="22"/>
+          <w:szCs w:val="22"/>
+          <w:lang w:eastAsia="en-GB"/>
+        </w:rPr>
+        <w:t>Hobbies</w:t>
+      </w:r>
+      <w:r>
+        <w:rPr>
+          <w:rFonts w:ascii="Calibri" w:eastAsia="Times New Roman" w:hAnsi="Calibri" w:cs="Calibri"/>
+          <w:color w:val="000000"/>
+          <w:sz w:val="22"/>
+          <w:szCs w:val="22"/>
+          <w:lang w:eastAsia="en-GB"/>
+        </w:rPr>
+        <w:tab/>
+      </w:r>
+      <w:r>
+        <w:rPr>
+          <w:rFonts w:ascii="Calibri" w:eastAsia="Times New Roman" w:hAnsi="Calibri" w:cs="Calibri"/>
+          <w:color w:val="000000"/>
+          <w:sz w:val="22"/>
+          <w:szCs w:val="22"/>
+          <w:lang w:eastAsia="en-GB"/>
+        </w:rPr>
+        <w:tab/>
+        <w:t xml:space="preserve">: </w:t>
+      </w:r>
+      <w:r>
+        <w:rPr>
+          <w:rFonts w:ascii="Calibri" w:eastAsia="Times New Roman" w:hAnsi="Calibri" w:cs="Calibri"/>
+          <w:color w:val="000000"/>
+          <w:sz w:val="22"/>
+          <w:szCs w:val="22"/>
+          <w:lang w:eastAsia="en-GB"/>
+        </w:rPr>
+        <w:t>Dancing,</w:t>
+      </w:r>
+      <w:r>
+        <w:rPr>
+          <w:rFonts w:ascii="Calibri" w:eastAsia="Times New Roman" w:hAnsi="Calibri" w:cs="Calibri"/>
+          <w:color w:val="000000"/>
+          <w:sz w:val="22"/>
+          <w:szCs w:val="22"/>
+          <w:lang w:eastAsia="en-GB"/>
+        </w:rPr>
+        <w:t xml:space="preserve"> </w:t>
+      </w:r>
+      <w:r>
+        <w:rPr>
+          <w:rFonts w:ascii="Calibri" w:eastAsia="Times New Roman" w:hAnsi="Calibri" w:cs="Calibri"/>
+          <w:color w:val="000000"/>
+          <w:sz w:val="22"/>
+          <w:szCs w:val="22"/>
+          <w:lang w:eastAsia="en-GB"/>
+        </w:rPr>
+        <w:t>Cooking , Traveling</w:t>
+      </w:r>
+      <w:bookmarkStart w:id="0" w:name="_GoBack"/>
+      <w:bookmarkEnd w:id="0"/>
+      <w:r>
+        <w:rPr>
+          <w:rFonts w:ascii="Calibri" w:eastAsia="Times New Roman" w:hAnsi="Calibri" w:cs="Calibri"/>
+          <w:color w:val="000000"/>
+          <w:sz w:val="22"/>
+          <w:szCs w:val="22"/>
+          <w:lang w:eastAsia="en-GB"/>
+        </w:rPr>
+        <w:t xml:space="preserve"> </w:t>
+      </w:r>
+    </w:p>
+    <w:p>
+      <w:pPr>
+        <w:spacing w:line="276" w:lineRule="auto"/>
+        <w:rPr>
+          <w:rFonts w:ascii="Calibri" w:eastAsia="Times New Roman" w:hAnsi="Calibri" w:cs="Calibri"/>
+          <w:lang w:eastAsia="en-GB"/>
+        </w:rPr>
+      </w:pPr>
     </w:p>
     <w:p>
       <w:pPr>
@@ -793,6 +1275,9 @@
           <w:rFonts w:ascii="Calibri" w:eastAsia="Times New Roman" w:hAnsi="Calibri" w:cs="Calibri"/>
           <w:b/>
           <w:bCs/>
+          <w:color w:val="000000"/>
+          <w:sz w:val="22"/>
+          <w:szCs w:val="22"/>
           <w:u w:val="single"/>
           <w:lang w:eastAsia="en-GB"/>
         </w:rPr>
@@ -808,7 +1293,7 @@
           <w:u w:val="single"/>
           <w:lang w:eastAsia="en-GB"/>
         </w:rPr>
-        <w:t>EXPERIENCE</w:t>
+        <w:t>DECLARATION</w:t>
       </w:r>
     </w:p>
     <w:p>
@@ -827,7 +1312,7 @@
           <w:szCs w:val="22"/>
           <w:lang w:eastAsia="en-GB"/>
         </w:rPr>
-        <w:t>Fresher</w:t>
+        <w:t>I hereby declare that all the above mentioned information is true to the best of my knowledge and belief. </w:t>
       </w:r>
     </w:p>
     <w:p>
@@ -835,553 +1320,18 @@
         <w:spacing w:line="276" w:lineRule="auto"/>
         <w:rPr>
           <w:rFonts w:ascii="Calibri" w:eastAsia="Times New Roman" w:hAnsi="Calibri" w:cs="Calibri"/>
-          <w:b/>
-          <w:bCs/>
-          <w:u w:val="single"/>
-          <w:lang w:eastAsia="en-GB"/>
-        </w:rPr>
-      </w:pPr>
-      <w:r>
-        <w:rPr>
-          <w:rFonts w:ascii="Calibri" w:eastAsia="Times New Roman" w:hAnsi="Calibri" w:cs="Calibri"/>
-          <w:b/>
-          <w:bCs/>
-          <w:color w:val="000000"/>
-          <w:sz w:val="22"/>
-          <w:szCs w:val="22"/>
-          <w:u w:val="single"/>
-          <w:lang w:eastAsia="en-GB"/>
-        </w:rPr>
-        <w:t>PERSONAL PROFILE</w:t>
-      </w:r>
+          <w:lang w:eastAsia="en-GB"/>
+        </w:rPr>
+      </w:pPr>
     </w:p>
     <w:p>
       <w:pPr>
         <w:spacing w:line="276" w:lineRule="auto"/>
         <w:rPr>
           <w:rFonts w:ascii="Calibri" w:eastAsia="Times New Roman" w:hAnsi="Calibri" w:cs="Calibri"/>
-          <w:color w:val="000000"/>
-          <w:sz w:val="22"/>
-          <w:szCs w:val="22"/>
-          <w:lang w:eastAsia="en-GB"/>
-        </w:rPr>
-      </w:pPr>
-      <w:r>
-        <w:rPr>
-          <w:rFonts w:ascii="Calibri" w:eastAsia="Times New Roman" w:hAnsi="Calibri" w:cs="Calibri"/>
-          <w:color w:val="000000"/>
-          <w:sz w:val="22"/>
-          <w:szCs w:val="22"/>
-          <w:lang w:eastAsia="en-GB"/>
-        </w:rPr>
-        <w:t>Father’s Name</w:t>
-      </w:r>
-      <w:r>
-        <w:rPr>
-          <w:rFonts w:ascii="Calibri" w:eastAsia="Times New Roman" w:hAnsi="Calibri" w:cs="Calibri"/>
-          <w:color w:val="000000"/>
-          <w:sz w:val="22"/>
-          <w:szCs w:val="22"/>
-          <w:lang w:eastAsia="en-GB"/>
-        </w:rPr>
-        <w:tab/>
-      </w:r>
-      <w:r>
-        <w:rPr>
-          <w:rFonts w:ascii="Calibri" w:eastAsia="Times New Roman" w:hAnsi="Calibri" w:cs="Calibri"/>
-          <w:color w:val="000000"/>
-          <w:sz w:val="22"/>
-          <w:szCs w:val="22"/>
-          <w:lang w:eastAsia="en-GB"/>
-        </w:rPr>
-        <w:tab/>
-      </w:r>
-      <w:r>
-        <w:rPr>
-          <w:rFonts w:ascii="Calibri" w:eastAsia="Times New Roman" w:hAnsi="Calibri" w:cs="Calibri"/>
-          <w:color w:val="000000"/>
-          <w:sz w:val="22"/>
-          <w:szCs w:val="22"/>
-          <w:lang w:eastAsia="en-GB"/>
-        </w:rPr>
-        <w:t>:</w:t>
-      </w:r>
-      <w:r>
-        <w:rPr>
-          <w:rFonts w:ascii="Calibri" w:eastAsia="Times New Roman" w:hAnsi="Calibri" w:cs="Calibri"/>
-          <w:color w:val="000000"/>
-          <w:sz w:val="22"/>
-          <w:szCs w:val="22"/>
-          <w:lang w:eastAsia="en-GB"/>
-        </w:rPr>
-        <w:t xml:space="preserve"> </w:t>
-      </w:r>
-      <w:r>
-        <w:rPr>
-          <w:rFonts w:ascii="Calibri" w:eastAsia="Times New Roman" w:hAnsi="Calibri" w:cs="Calibri"/>
-          <w:color w:val="000000"/>
-          <w:sz w:val="22"/>
-          <w:szCs w:val="22"/>
-          <w:lang w:eastAsia="en-GB"/>
-        </w:rPr>
-        <w:t xml:space="preserve">Kamal </w:t>
-      </w:r>
-      <w:proofErr w:type="spellStart"/>
-      <w:r>
-        <w:rPr>
-          <w:rFonts w:ascii="Calibri" w:eastAsia="Times New Roman" w:hAnsi="Calibri" w:cs="Calibri"/>
-          <w:color w:val="000000"/>
-          <w:sz w:val="22"/>
-          <w:szCs w:val="22"/>
-          <w:lang w:eastAsia="en-GB"/>
-        </w:rPr>
-        <w:t>Kishor</w:t>
-      </w:r>
-      <w:proofErr w:type="spellEnd"/>
-      <w:r>
-        <w:rPr>
-          <w:rFonts w:ascii="Calibri" w:eastAsia="Times New Roman" w:hAnsi="Calibri" w:cs="Calibri"/>
-          <w:color w:val="000000"/>
-          <w:sz w:val="22"/>
-          <w:szCs w:val="22"/>
-          <w:lang w:eastAsia="en-GB"/>
-        </w:rPr>
-        <w:t xml:space="preserve"> Namdev</w:t>
-      </w:r>
-    </w:p>
-    <w:p>
-      <w:pPr>
-        <w:spacing w:line="276" w:lineRule="auto"/>
-        <w:rPr>
-          <w:rFonts w:ascii="Calibri" w:eastAsia="Times New Roman" w:hAnsi="Calibri" w:cs="Calibri"/>
-          <w:lang w:eastAsia="en-GB"/>
-        </w:rPr>
-      </w:pPr>
-      <w:r>
-        <w:rPr>
-          <w:rFonts w:ascii="Calibri" w:eastAsia="Times New Roman" w:hAnsi="Calibri" w:cs="Calibri"/>
-          <w:color w:val="000000"/>
-          <w:sz w:val="22"/>
-          <w:szCs w:val="22"/>
-          <w:lang w:eastAsia="en-GB"/>
-        </w:rPr>
-        <w:t>Date of birth</w:t>
-      </w:r>
-      <w:r>
-        <w:rPr>
-          <w:rFonts w:ascii="Calibri" w:eastAsia="Times New Roman" w:hAnsi="Calibri" w:cs="Calibri"/>
-          <w:color w:val="000000"/>
-          <w:sz w:val="22"/>
-          <w:szCs w:val="22"/>
-          <w:lang w:eastAsia="en-GB"/>
-        </w:rPr>
-        <w:tab/>
-      </w:r>
-      <w:r>
-        <w:rPr>
-          <w:rFonts w:ascii="Calibri" w:eastAsia="Times New Roman" w:hAnsi="Calibri" w:cs="Calibri"/>
-          <w:color w:val="000000"/>
-          <w:sz w:val="22"/>
-          <w:szCs w:val="22"/>
-          <w:lang w:eastAsia="en-GB"/>
-        </w:rPr>
-        <w:tab/>
-      </w:r>
-      <w:r>
-        <w:rPr>
-          <w:rFonts w:ascii="Calibri" w:eastAsia="Times New Roman" w:hAnsi="Calibri" w:cs="Calibri"/>
-          <w:color w:val="000000"/>
-          <w:sz w:val="22"/>
-          <w:szCs w:val="22"/>
-          <w:lang w:eastAsia="en-GB"/>
-        </w:rPr>
-        <w:t>:</w:t>
-      </w:r>
-      <w:r>
-        <w:rPr>
-          <w:rFonts w:ascii="Calibri" w:eastAsia="Times New Roman" w:hAnsi="Calibri" w:cs="Calibri"/>
-          <w:color w:val="000000"/>
-          <w:sz w:val="22"/>
-          <w:szCs w:val="22"/>
-          <w:lang w:eastAsia="en-GB"/>
-        </w:rPr>
-        <w:t xml:space="preserve"> 21 February 2002</w:t>
-      </w:r>
-    </w:p>
-    <w:p>
-      <w:pPr>
-        <w:spacing w:line="276" w:lineRule="auto"/>
-        <w:rPr>
-          <w:rFonts w:ascii="Calibri" w:eastAsia="Times New Roman" w:hAnsi="Calibri" w:cs="Calibri"/>
-          <w:lang w:eastAsia="en-GB"/>
-        </w:rPr>
-      </w:pPr>
-      <w:r>
-        <w:rPr>
-          <w:rFonts w:ascii="Calibri" w:eastAsia="Times New Roman" w:hAnsi="Calibri" w:cs="Calibri"/>
-          <w:color w:val="000000"/>
-          <w:sz w:val="22"/>
-          <w:szCs w:val="22"/>
-          <w:lang w:eastAsia="en-GB"/>
-        </w:rPr>
-        <w:t>Gender</w:t>
-      </w:r>
-      <w:r>
-        <w:rPr>
-          <w:rFonts w:ascii="Calibri" w:eastAsia="Times New Roman" w:hAnsi="Calibri" w:cs="Calibri"/>
-          <w:color w:val="000000"/>
-          <w:sz w:val="22"/>
-          <w:szCs w:val="22"/>
-          <w:lang w:eastAsia="en-GB"/>
-        </w:rPr>
-        <w:tab/>
-      </w:r>
-      <w:r>
-        <w:rPr>
-          <w:rFonts w:ascii="Calibri" w:eastAsia="Times New Roman" w:hAnsi="Calibri" w:cs="Calibri"/>
-          <w:color w:val="000000"/>
-          <w:sz w:val="22"/>
-          <w:szCs w:val="22"/>
-          <w:lang w:eastAsia="en-GB"/>
-        </w:rPr>
-        <w:tab/>
-      </w:r>
-      <w:r>
-        <w:rPr>
-          <w:rFonts w:ascii="Calibri" w:eastAsia="Times New Roman" w:hAnsi="Calibri" w:cs="Calibri"/>
-          <w:color w:val="000000"/>
-          <w:sz w:val="22"/>
-          <w:szCs w:val="22"/>
-          <w:lang w:eastAsia="en-GB"/>
-        </w:rPr>
-        <w:tab/>
-      </w:r>
-      <w:r>
-        <w:rPr>
-          <w:rFonts w:ascii="Calibri" w:eastAsia="Times New Roman" w:hAnsi="Calibri" w:cs="Calibri"/>
-          <w:color w:val="000000"/>
-          <w:sz w:val="22"/>
-          <w:szCs w:val="22"/>
-          <w:lang w:eastAsia="en-GB"/>
-        </w:rPr>
-        <w:t>:</w:t>
-      </w:r>
-      <w:r>
-        <w:rPr>
-          <w:rFonts w:ascii="Calibri" w:eastAsia="Times New Roman" w:hAnsi="Calibri" w:cs="Calibri"/>
-          <w:color w:val="000000"/>
-          <w:sz w:val="22"/>
-          <w:szCs w:val="22"/>
-          <w:lang w:eastAsia="en-GB"/>
-        </w:rPr>
-        <w:t xml:space="preserve"> Female</w:t>
-      </w:r>
-    </w:p>
-    <w:p>
-      <w:pPr>
-        <w:spacing w:line="276" w:lineRule="auto"/>
-        <w:rPr>
-          <w:rFonts w:ascii="Calibri" w:eastAsia="Times New Roman" w:hAnsi="Calibri" w:cs="Calibri"/>
-          <w:lang w:eastAsia="en-GB"/>
-        </w:rPr>
-      </w:pPr>
-      <w:r>
-        <w:rPr>
-          <w:rFonts w:ascii="Calibri" w:eastAsia="Times New Roman" w:hAnsi="Calibri" w:cs="Calibri"/>
-          <w:color w:val="000000"/>
-          <w:sz w:val="22"/>
-          <w:szCs w:val="22"/>
-          <w:lang w:eastAsia="en-GB"/>
-        </w:rPr>
-        <w:t>Nationality</w:t>
-      </w:r>
-      <w:r>
-        <w:rPr>
-          <w:rFonts w:ascii="Calibri" w:eastAsia="Times New Roman" w:hAnsi="Calibri" w:cs="Calibri"/>
-          <w:color w:val="000000"/>
-          <w:sz w:val="22"/>
-          <w:szCs w:val="22"/>
-          <w:lang w:eastAsia="en-GB"/>
-        </w:rPr>
-        <w:tab/>
-      </w:r>
-      <w:r>
-        <w:rPr>
-          <w:rFonts w:ascii="Calibri" w:eastAsia="Times New Roman" w:hAnsi="Calibri" w:cs="Calibri"/>
-          <w:color w:val="000000"/>
-          <w:sz w:val="22"/>
-          <w:szCs w:val="22"/>
-          <w:lang w:eastAsia="en-GB"/>
-        </w:rPr>
-        <w:tab/>
-      </w:r>
-      <w:r>
-        <w:rPr>
-          <w:rFonts w:ascii="Calibri" w:eastAsia="Times New Roman" w:hAnsi="Calibri" w:cs="Calibri"/>
-          <w:color w:val="000000"/>
-          <w:sz w:val="22"/>
-          <w:szCs w:val="22"/>
-          <w:lang w:eastAsia="en-GB"/>
-        </w:rPr>
-        <w:t>:</w:t>
-      </w:r>
-      <w:r>
-        <w:rPr>
-          <w:rFonts w:ascii="Calibri" w:eastAsia="Times New Roman" w:hAnsi="Calibri" w:cs="Calibri"/>
-          <w:color w:val="000000"/>
-          <w:sz w:val="22"/>
-          <w:szCs w:val="22"/>
-          <w:lang w:eastAsia="en-GB"/>
-        </w:rPr>
-        <w:t xml:space="preserve"> Indian </w:t>
-      </w:r>
-    </w:p>
-    <w:p>
-      <w:pPr>
-        <w:spacing w:line="276" w:lineRule="auto"/>
-        <w:rPr>
-          <w:rFonts w:ascii="Calibri" w:eastAsia="Times New Roman" w:hAnsi="Calibri" w:cs="Calibri"/>
-          <w:lang w:eastAsia="en-GB"/>
-        </w:rPr>
-      </w:pPr>
-      <w:r>
-        <w:rPr>
-          <w:rFonts w:ascii="Calibri" w:eastAsia="Times New Roman" w:hAnsi="Calibri" w:cs="Calibri"/>
-          <w:color w:val="000000"/>
-          <w:sz w:val="22"/>
-          <w:szCs w:val="22"/>
-          <w:lang w:eastAsia="en-GB"/>
-        </w:rPr>
-        <w:t>Languages Known</w:t>
-      </w:r>
-      <w:r>
-        <w:rPr>
-          <w:rFonts w:ascii="Calibri" w:eastAsia="Times New Roman" w:hAnsi="Calibri" w:cs="Calibri"/>
-          <w:color w:val="000000"/>
-          <w:sz w:val="22"/>
-          <w:szCs w:val="22"/>
-          <w:lang w:eastAsia="en-GB"/>
-        </w:rPr>
-        <w:tab/>
-      </w:r>
-      <w:r>
-        <w:rPr>
-          <w:rFonts w:ascii="Calibri" w:eastAsia="Times New Roman" w:hAnsi="Calibri" w:cs="Calibri"/>
-          <w:color w:val="000000"/>
-          <w:sz w:val="22"/>
-          <w:szCs w:val="22"/>
-          <w:lang w:eastAsia="en-GB"/>
-        </w:rPr>
-        <w:t>:</w:t>
-      </w:r>
-      <w:r>
-        <w:rPr>
-          <w:rFonts w:ascii="Calibri" w:eastAsia="Times New Roman" w:hAnsi="Calibri" w:cs="Calibri"/>
-          <w:color w:val="000000"/>
-          <w:sz w:val="22"/>
-          <w:szCs w:val="22"/>
-          <w:lang w:eastAsia="en-GB"/>
-        </w:rPr>
-        <w:t xml:space="preserve"> English &amp; </w:t>
-      </w:r>
-      <w:r>
-        <w:rPr>
-          <w:rFonts w:ascii="Calibri" w:eastAsia="Times New Roman" w:hAnsi="Calibri" w:cs="Calibri"/>
-          <w:color w:val="000000"/>
-          <w:sz w:val="22"/>
-          <w:szCs w:val="22"/>
-          <w:lang w:eastAsia="en-GB"/>
-        </w:rPr>
-        <w:t xml:space="preserve">Hindi </w:t>
-      </w:r>
-    </w:p>
-    <w:p>
-      <w:pPr>
-        <w:spacing w:line="276" w:lineRule="auto"/>
-        <w:rPr>
-          <w:rFonts w:ascii="Calibri" w:eastAsia="Times New Roman" w:hAnsi="Calibri" w:cs="Calibri"/>
-          <w:color w:val="000000"/>
-          <w:sz w:val="22"/>
-          <w:szCs w:val="22"/>
-          <w:lang w:eastAsia="en-GB"/>
-        </w:rPr>
-      </w:pPr>
-      <w:r>
-        <w:rPr>
-          <w:rFonts w:ascii="Calibri" w:eastAsia="Times New Roman" w:hAnsi="Calibri" w:cs="Calibri"/>
-          <w:color w:val="000000"/>
-          <w:sz w:val="22"/>
-          <w:szCs w:val="22"/>
-          <w:lang w:eastAsia="en-GB"/>
-        </w:rPr>
-        <w:t>Religion</w:t>
-      </w:r>
-      <w:r>
-        <w:rPr>
-          <w:rFonts w:ascii="Calibri" w:eastAsia="Times New Roman" w:hAnsi="Calibri" w:cs="Calibri"/>
-          <w:color w:val="000000"/>
-          <w:sz w:val="22"/>
-          <w:szCs w:val="22"/>
-          <w:lang w:eastAsia="en-GB"/>
-        </w:rPr>
-        <w:tab/>
-      </w:r>
-      <w:r>
-        <w:rPr>
-          <w:rFonts w:ascii="Calibri" w:eastAsia="Times New Roman" w:hAnsi="Calibri" w:cs="Calibri"/>
-          <w:color w:val="000000"/>
-          <w:sz w:val="22"/>
-          <w:szCs w:val="22"/>
-          <w:lang w:eastAsia="en-GB"/>
-        </w:rPr>
-        <w:tab/>
-      </w:r>
-      <w:r>
-        <w:rPr>
-          <w:rFonts w:ascii="Calibri" w:eastAsia="Times New Roman" w:hAnsi="Calibri" w:cs="Calibri"/>
-          <w:color w:val="000000"/>
-          <w:sz w:val="22"/>
-          <w:szCs w:val="22"/>
-          <w:lang w:eastAsia="en-GB"/>
-        </w:rPr>
-        <w:tab/>
-      </w:r>
-      <w:r>
-        <w:rPr>
-          <w:rFonts w:ascii="Calibri" w:eastAsia="Times New Roman" w:hAnsi="Calibri" w:cs="Calibri"/>
-          <w:color w:val="000000"/>
-          <w:sz w:val="22"/>
-          <w:szCs w:val="22"/>
-          <w:lang w:eastAsia="en-GB"/>
-        </w:rPr>
-        <w:t>:</w:t>
-      </w:r>
-      <w:r>
-        <w:rPr>
-          <w:rFonts w:ascii="Calibri" w:eastAsia="Times New Roman" w:hAnsi="Calibri" w:cs="Calibri"/>
-          <w:color w:val="000000"/>
-          <w:sz w:val="22"/>
-          <w:szCs w:val="22"/>
-          <w:lang w:eastAsia="en-GB"/>
-        </w:rPr>
-        <w:t xml:space="preserve"> Hindu</w:t>
-      </w:r>
-    </w:p>
-    <w:p>
-      <w:pPr>
-        <w:spacing w:line="276" w:lineRule="auto"/>
-        <w:rPr>
-          <w:rFonts w:ascii="Calibri" w:eastAsia="Times New Roman" w:hAnsi="Calibri" w:cs="Calibri"/>
-          <w:lang w:eastAsia="en-GB"/>
-        </w:rPr>
-      </w:pPr>
-      <w:r>
-        <w:rPr>
-          <w:rFonts w:ascii="Calibri" w:eastAsia="Times New Roman" w:hAnsi="Calibri" w:cs="Calibri"/>
-          <w:color w:val="000000"/>
-          <w:sz w:val="22"/>
-          <w:szCs w:val="22"/>
-          <w:lang w:eastAsia="en-GB"/>
-        </w:rPr>
-        <w:t>Hobbies</w:t>
-      </w:r>
-      <w:r>
-        <w:rPr>
-          <w:rFonts w:ascii="Calibri" w:eastAsia="Times New Roman" w:hAnsi="Calibri" w:cs="Calibri"/>
-          <w:color w:val="000000"/>
-          <w:sz w:val="22"/>
-          <w:szCs w:val="22"/>
-          <w:lang w:eastAsia="en-GB"/>
-        </w:rPr>
-        <w:tab/>
-      </w:r>
-      <w:r>
-        <w:rPr>
-          <w:rFonts w:ascii="Calibri" w:eastAsia="Times New Roman" w:hAnsi="Calibri" w:cs="Calibri"/>
-          <w:color w:val="000000"/>
-          <w:sz w:val="22"/>
-          <w:szCs w:val="22"/>
-          <w:lang w:eastAsia="en-GB"/>
-        </w:rPr>
-        <w:tab/>
-        <w:t>: Painting</w:t>
-      </w:r>
-    </w:p>
-    <w:p>
-      <w:pPr>
-        <w:spacing w:line="276" w:lineRule="auto"/>
-        <w:rPr>
-          <w:rFonts w:ascii="Calibri" w:eastAsia="Times New Roman" w:hAnsi="Calibri" w:cs="Calibri"/>
-          <w:lang w:eastAsia="en-GB"/>
-        </w:rPr>
-      </w:pPr>
-    </w:p>
-    <w:p>
-      <w:pPr>
-        <w:spacing w:line="276" w:lineRule="auto"/>
-        <w:rPr>
-          <w:rFonts w:ascii="Calibri" w:eastAsia="Times New Roman" w:hAnsi="Calibri" w:cs="Calibri"/>
-          <w:b/>
-          <w:bCs/>
-          <w:color w:val="000000"/>
-          <w:sz w:val="22"/>
-          <w:szCs w:val="22"/>
-          <w:u w:val="single"/>
-          <w:lang w:eastAsia="en-GB"/>
-        </w:rPr>
-      </w:pPr>
-      <w:r>
-        <w:rPr>
-          <w:rFonts w:ascii="Calibri" w:eastAsia="Times New Roman" w:hAnsi="Calibri" w:cs="Calibri"/>
-          <w:b/>
-          <w:bCs/>
-          <w:color w:val="000000"/>
-          <w:sz w:val="22"/>
-          <w:szCs w:val="22"/>
-          <w:u w:val="single"/>
-          <w:lang w:eastAsia="en-GB"/>
-        </w:rPr>
-        <w:t>DECLARATION</w:t>
-      </w:r>
-    </w:p>
-    <w:p>
-      <w:pPr>
-        <w:spacing w:line="276" w:lineRule="auto"/>
-        <w:rPr>
-          <w:rFonts w:ascii="Calibri" w:eastAsia="Times New Roman" w:hAnsi="Calibri" w:cs="Calibri"/>
-          <w:lang w:eastAsia="en-GB"/>
-        </w:rPr>
-      </w:pPr>
-      <w:r>
-        <w:rPr>
-          <w:rFonts w:ascii="Calibri" w:eastAsia="Times New Roman" w:hAnsi="Calibri" w:cs="Calibri"/>
-          <w:color w:val="000000"/>
-          <w:sz w:val="22"/>
-          <w:szCs w:val="22"/>
-          <w:lang w:eastAsia="en-GB"/>
-        </w:rPr>
-        <w:t>I hereby declare that all the above mentioned information is true to the best of my knowledge and belief. </w:t>
-      </w:r>
-    </w:p>
-    <w:p>
-      <w:pPr>
-        <w:spacing w:line="276" w:lineRule="auto"/>
-        <w:rPr>
-          <w:rFonts w:ascii="Calibri" w:eastAsia="Times New Roman" w:hAnsi="Calibri" w:cs="Calibri"/>
-          <w:lang w:eastAsia="en-GB"/>
-        </w:rPr>
-      </w:pPr>
-    </w:p>
-    <w:p>
-      <w:pPr>
-        <w:spacing w:line="276" w:lineRule="auto"/>
-        <w:rPr>
-          <w:rFonts w:ascii="Calibri" w:eastAsia="Times New Roman" w:hAnsi="Calibri" w:cs="Calibri"/>
-          <w:lang w:eastAsia="en-GB"/>
-        </w:rPr>
-      </w:pPr>
-      <w:bookmarkStart w:id="0" w:name="_GoBack"/>
-      <w:bookmarkEnd w:id="0"/>
+          <w:lang w:eastAsia="en-GB"/>
+        </w:rPr>
+      </w:pPr>
       <w:r>
         <w:rPr>
           <w:rFonts w:ascii="Calibri" w:eastAsia="Times New Roman" w:hAnsi="Calibri" w:cs="Calibri"/>
@@ -1731,7 +1681,7 @@
   <w:abstractNum w:abstractNumId="2" w15:restartNumberingAfterBreak="0">
     <w:nsid w:val="1DA20AB3"/>
     <w:multiLevelType w:val="hybridMultilevel"/>
-    <w:tmpl w:val="73448E3A"/>
+    <w:tmpl w:val="F3BE6334"/>
     <w:lvl w:ilvl="0" w:tplc="40090003">
       <w:start w:val="1"/>
       <w:numFmt w:val="bullet"/>
@@ -2184,7 +2134,7 @@
   <w:abstractNum w:abstractNumId="6" w15:restartNumberingAfterBreak="0">
     <w:nsid w:val="58B30848"/>
     <w:multiLevelType w:val="hybridMultilevel"/>
-    <w:tmpl w:val="8C36830C"/>
+    <w:tmpl w:val="A71EBDB8"/>
     <w:lvl w:ilvl="0" w:tplc="40090001">
       <w:start w:val="1"/>
       <w:numFmt w:val="bullet"/>

</xml_diff>